<commit_message>
Versão final do documento de projeto do Lab2
</commit_message>
<xml_diff>
--- a/Pratica/Projects/lab2/Lab2_Projeto.docx
+++ b/Pratica/Projects/lab2/Lab2_Projeto.docx
@@ -1,6 +1,6 @@
 
 <file path=word/document.xml><?xml version="1.0" encoding="utf-8"?>
-<w:document xmlns:wpc="http://schemas.microsoft.com/office/word/2010/wordprocessingCanvas" xmlns:cx="http://schemas.microsoft.com/office/drawing/2014/chartex" xmlns:cx1="http://schemas.microsoft.com/office/drawing/2015/9/8/chartex" xmlns:cx2="http://schemas.microsoft.com/office/drawing/2015/10/21/chartex" xmlns:cx3="http://schemas.microsoft.com/office/drawing/2016/5/9/chartex" xmlns:cx4="http://schemas.microsoft.com/office/drawing/2016/5/10/chartex" xmlns:cx5="http://schemas.microsoft.com/office/drawing/2016/5/11/chartex" xmlns:cx6="http://schemas.microsoft.com/office/drawing/2016/5/12/chartex" xmlns:cx7="http://schemas.microsoft.com/office/drawing/2016/5/13/chartex" xmlns:cx8="http://schemas.microsoft.com/office/drawing/2016/5/14/chartex" xmlns:mc="http://schemas.openxmlformats.org/markup-compatibility/2006" xmlns:aink="http://schemas.microsoft.com/office/drawing/2016/ink" xmlns:am3d="http://schemas.microsoft.com/office/drawing/2017/model3d" xmlns:o="urn:schemas-microsoft-com:office:office" xmlns:r="http://schemas.openxmlformats.org/officeDocument/2006/relationships" xmlns:m="http://schemas.openxmlformats.org/officeDocument/2006/math" xmlns:v="urn:schemas-microsoft-com:vml" xmlns:wp14="http://schemas.microsoft.com/office/word/2010/wordprocessingDrawing" xmlns:wp="http://schemas.openxmlformats.org/drawingml/2006/wordprocessingDrawing" xmlns:w10="urn:schemas-microsoft-com:office:word" xmlns:w="http://schemas.openxmlformats.org/wordprocessingml/2006/main" xmlns:w14="http://schemas.microsoft.com/office/word/2010/wordml" xmlns:w15="http://schemas.microsoft.com/office/word/2012/wordml" xmlns:w16cid="http://schemas.microsoft.com/office/word/2016/wordml/cid" xmlns:w16se="http://schemas.microsoft.com/office/word/2015/wordml/symex" xmlns:wpg="http://schemas.microsoft.com/office/word/2010/wordprocessingGroup" xmlns:wpi="http://schemas.microsoft.com/office/word/2010/wordprocessingInk" xmlns:wne="http://schemas.microsoft.com/office/word/2006/wordml" xmlns:wps="http://schemas.microsoft.com/office/word/2010/wordprocessingShape" mc:Ignorable="w14 w15 w16se w16cid wp14">
+<w:document xmlns:wpc="http://schemas.microsoft.com/office/word/2010/wordprocessingCanvas" xmlns:mc="http://schemas.openxmlformats.org/markup-compatibility/2006" xmlns:o="urn:schemas-microsoft-com:office:office" xmlns:r="http://schemas.openxmlformats.org/officeDocument/2006/relationships" xmlns:m="http://schemas.openxmlformats.org/officeDocument/2006/math" xmlns:v="urn:schemas-microsoft-com:vml" xmlns:wp14="http://schemas.microsoft.com/office/word/2010/wordprocessingDrawing" xmlns:wp="http://schemas.openxmlformats.org/drawingml/2006/wordprocessingDrawing" xmlns:w10="urn:schemas-microsoft-com:office:word" xmlns:w="http://schemas.openxmlformats.org/wordprocessingml/2006/main" xmlns:w14="http://schemas.microsoft.com/office/word/2010/wordml" xmlns:w15="http://schemas.microsoft.com/office/word/2012/wordml" xmlns:wpg="http://schemas.microsoft.com/office/word/2010/wordprocessingGroup" xmlns:wpi="http://schemas.microsoft.com/office/word/2010/wordprocessingInk" xmlns:wne="http://schemas.microsoft.com/office/word/2006/wordml" xmlns:wps="http://schemas.microsoft.com/office/word/2010/wordprocessingShape" mc:Ignorable="w14 w15 wp14">
   <w:body>
     <w:p>
       <w:pPr>
@@ -109,8 +109,18 @@
           <w:sz w:val="24"/>
           <w:szCs w:val="24"/>
         </w:rPr>
-        <w:t xml:space="preserve"> Tokikawa</w:t>
-      </w:r>
+        <w:t xml:space="preserve"> </w:t>
+      </w:r>
+      <w:proofErr w:type="spellStart"/>
+      <w:r>
+        <w:rPr>
+          <w:rFonts w:ascii="Arial" w:eastAsia="Arial" w:hAnsi="Arial" w:cs="Arial"/>
+          <w:sz w:val="24"/>
+          <w:szCs w:val="24"/>
+        </w:rPr>
+        <w:t>Tokikawa</w:t>
+      </w:r>
+      <w:proofErr w:type="spellEnd"/>
     </w:p>
     <w:p>
       <w:pPr>
@@ -506,15 +516,7 @@
           <w:sz w:val="24"/>
           <w:szCs w:val="24"/>
         </w:rPr>
-        <w:t>O sistema d</w:t>
-      </w:r>
-      <w:r>
-        <w:rPr>
-          <w:rFonts w:ascii="Arial" w:eastAsia="Arial" w:hAnsi="Arial" w:cs="Arial"/>
-          <w:sz w:val="24"/>
-          <w:szCs w:val="24"/>
-        </w:rPr>
-        <w:t>eve usar as interrupções de timer</w:t>
+        <w:t>O sistema deve usar as interrupções de timer</w:t>
       </w:r>
     </w:p>
     <w:p>
@@ -636,13 +638,6 @@
           <w:szCs w:val="24"/>
         </w:rPr>
         <w:tab/>
-      </w:r>
-      <w:r>
-        <w:rPr>
-          <w:rFonts w:ascii="Arial" w:eastAsia="Arial" w:hAnsi="Arial" w:cs="Arial"/>
-          <w:sz w:val="24"/>
-          <w:szCs w:val="24"/>
-        </w:rPr>
         <w:t xml:space="preserve">Serão utilizados dois </w:t>
       </w:r>
       <w:proofErr w:type="spellStart"/>
@@ -706,15 +701,7 @@
           <w:szCs w:val="24"/>
         </w:rPr>
         <w:tab/>
-        <w:t xml:space="preserve">O timer de contagem de tempo será baseado no modo de captura de bordas de </w:t>
-      </w:r>
-      <w:r>
-        <w:rPr>
-          <w:rFonts w:ascii="Arial" w:eastAsia="Arial" w:hAnsi="Arial" w:cs="Arial"/>
-          <w:sz w:val="24"/>
-          <w:szCs w:val="24"/>
-        </w:rPr>
-        <w:t xml:space="preserve">um timer periódico, o qual fornece o tempo entre duas bordas de subida, descida ou ambos de um sinal de entrada. Para o nosso caso, seria implementado o modo de detecção das duas bordas, a fim de obter os tempos </w:t>
+        <w:t xml:space="preserve">O timer de contagem de tempo será baseado no modo de captura de bordas de um timer periódico, o qual fornece o tempo entre duas bordas de subida, descida ou ambos de um sinal de entrada. Para o nosso caso, seria implementado o modo de detecção das duas bordas, a fim de obter os tempos </w:t>
       </w:r>
       <w:proofErr w:type="spellStart"/>
       <w:r>
@@ -759,23 +746,51 @@
           <w:szCs w:val="24"/>
         </w:rPr>
         <w:tab/>
-        <w:t xml:space="preserve">O timer de verificação de </w:t>
-      </w:r>
-      <w:r>
-        <w:rPr>
-          <w:rFonts w:ascii="Arial" w:eastAsia="Arial" w:hAnsi="Arial" w:cs="Arial"/>
-          <w:sz w:val="24"/>
-          <w:szCs w:val="24"/>
-        </w:rPr>
-        <w:t>sinal constante realizará uma contagem de timeout, que identificará se não há pulsos ocorrendo. Para identificar se o sinal está constante em 0V ou em 5V, será feita a leitura do pino do sinal. Caso ocorra uma borda no sinal de entrada, o timer irá resetar</w:t>
-      </w:r>
-      <w:r>
-        <w:rPr>
-          <w:rFonts w:ascii="Arial" w:eastAsia="Arial" w:hAnsi="Arial" w:cs="Arial"/>
-          <w:sz w:val="24"/>
-          <w:szCs w:val="24"/>
-        </w:rPr>
-        <w:t xml:space="preserve"> sua contagem, caso contrário se atingir o valor máximo ocorrerá uma interrupção alertando a aplicação do estouro de timeout.</w:t>
+        <w:t>O timer</w:t>
+      </w:r>
+      <w:r>
+        <w:rPr>
+          <w:rFonts w:ascii="Arial" w:eastAsia="Arial" w:hAnsi="Arial" w:cs="Arial"/>
+          <w:sz w:val="24"/>
+          <w:szCs w:val="24"/>
+        </w:rPr>
+        <w:t xml:space="preserve"> </w:t>
+      </w:r>
+      <w:proofErr w:type="spellStart"/>
+      <w:r>
+        <w:rPr>
+          <w:rFonts w:ascii="Arial" w:eastAsia="Arial" w:hAnsi="Arial" w:cs="Arial"/>
+          <w:sz w:val="24"/>
+          <w:szCs w:val="24"/>
+        </w:rPr>
+        <w:t>one</w:t>
+      </w:r>
+      <w:proofErr w:type="spellEnd"/>
+      <w:r>
+        <w:rPr>
+          <w:rFonts w:ascii="Arial" w:eastAsia="Arial" w:hAnsi="Arial" w:cs="Arial"/>
+          <w:sz w:val="24"/>
+          <w:szCs w:val="24"/>
+        </w:rPr>
+        <w:t xml:space="preserve"> </w:t>
+      </w:r>
+      <w:proofErr w:type="spellStart"/>
+      <w:r>
+        <w:rPr>
+          <w:rFonts w:ascii="Arial" w:eastAsia="Arial" w:hAnsi="Arial" w:cs="Arial"/>
+          <w:sz w:val="24"/>
+          <w:szCs w:val="24"/>
+        </w:rPr>
+        <w:t>shot</w:t>
+      </w:r>
+      <w:proofErr w:type="spellEnd"/>
+      <w:r>
+        <w:rPr>
+          <w:rFonts w:ascii="Arial" w:eastAsia="Arial" w:hAnsi="Arial" w:cs="Arial"/>
+          <w:sz w:val="24"/>
+          <w:szCs w:val="24"/>
+        </w:rPr>
+        <w:t xml:space="preserve"> de verificação de sinal constante realizará uma contagem de timeout, que identificará se não há pulsos ocorrendo. Para identificar se o sinal está constante em 0V ou em 5V, será feita a leitura do pino do sinal. Caso ocorra uma borda no sinal de entrada, o timer irá resetar sua contagem, caso contrário se atingir o valor máximo ocorrerá uma interrupção alertando a aplicação do estouro de timeout.</w:t>
       </w:r>
     </w:p>
     <w:p>
@@ -1153,16 +1168,10 @@
           <w:sz w:val="24"/>
           <w:szCs w:val="24"/>
         </w:rPr>
-        <w:t xml:space="preserve"> será feita na apl</w:t>
-      </w:r>
-      <w:r>
-        <w:rPr>
-          <w:rFonts w:ascii="Arial" w:eastAsia="Arial" w:hAnsi="Arial" w:cs="Arial"/>
-          <w:sz w:val="24"/>
-          <w:szCs w:val="24"/>
-        </w:rPr>
-        <w:t>icação, evitando processos muito longos nos tratamentos das interrupções.</w:t>
-      </w:r>
+        <w:t xml:space="preserve"> será feita na aplicação, evitando processos muito longos nos tratamentos das interrupções.</w:t>
+      </w:r>
+      <w:bookmarkStart w:id="0" w:name="_GoBack"/>
+      <w:bookmarkEnd w:id="0"/>
     </w:p>
     <w:p>
       <w:pPr>
@@ -1343,46 +1352,12 @@
         <w:spacing w:after="0" w:line="276" w:lineRule="auto"/>
         <w:rPr>
           <w:rFonts w:ascii="Arial" w:eastAsia="Arial" w:hAnsi="Arial" w:cs="Arial"/>
+          <w:color w:val="000000"/>
           <w:sz w:val="24"/>
           <w:szCs w:val="24"/>
           <w:lang w:val="en-US"/>
         </w:rPr>
       </w:pPr>
-    </w:p>
-    <w:p>
-      <w:pPr>
-        <w:pBdr>
-          <w:top w:val="nil"/>
-          <w:left w:val="nil"/>
-          <w:bottom w:val="nil"/>
-          <w:right w:val="nil"/>
-          <w:between w:val="nil"/>
-        </w:pBdr>
-        <w:spacing w:after="0" w:line="276" w:lineRule="auto"/>
-        <w:ind w:left="720" w:hanging="720"/>
-        <w:rPr>
-          <w:rFonts w:ascii="Arial" w:eastAsia="Arial" w:hAnsi="Arial" w:cs="Arial"/>
-          <w:color w:val="000000"/>
-          <w:sz w:val="24"/>
-          <w:szCs w:val="24"/>
-          <w:lang w:val="en-US"/>
-        </w:rPr>
-      </w:pPr>
-      <w:hyperlink r:id="rId9">
-        <w:r>
-          <w:rPr>
-            <w:rFonts w:ascii="Arial" w:eastAsia="Arial" w:hAnsi="Arial" w:cs="Arial"/>
-            <w:color w:val="1155CC"/>
-            <w:sz w:val="24"/>
-            <w:szCs w:val="24"/>
-            <w:u w:val="single"/>
-            <w:lang w:val="en-US"/>
-          </w:rPr>
-          <w:t>https://gist.github.com/robertinant/10398194</w:t>
-        </w:r>
-      </w:hyperlink>
-      <w:bookmarkStart w:id="0" w:name="_GoBack"/>
-      <w:bookmarkEnd w:id="0"/>
     </w:p>
     <w:sectPr>
       <w:pgSz w:w="11906" w:h="16838"/>
@@ -1395,8 +1370,8 @@
 </file>
 
 <file path=word/numbering.xml><?xml version="1.0" encoding="utf-8"?>
-<w:numbering xmlns:wpc="http://schemas.microsoft.com/office/word/2010/wordprocessingCanvas" xmlns:cx="http://schemas.microsoft.com/office/drawing/2014/chartex" xmlns:cx1="http://schemas.microsoft.com/office/drawing/2015/9/8/chartex" xmlns:cx2="http://schemas.microsoft.com/office/drawing/2015/10/21/chartex" xmlns:cx3="http://schemas.microsoft.com/office/drawing/2016/5/9/chartex" xmlns:cx4="http://schemas.microsoft.com/office/drawing/2016/5/10/chartex" xmlns:cx5="http://schemas.microsoft.com/office/drawing/2016/5/11/chartex" xmlns:cx6="http://schemas.microsoft.com/office/drawing/2016/5/12/chartex" xmlns:cx7="http://schemas.microsoft.com/office/drawing/2016/5/13/chartex" xmlns:cx8="http://schemas.microsoft.com/office/drawing/2016/5/14/chartex" xmlns:mc="http://schemas.openxmlformats.org/markup-compatibility/2006" xmlns:aink="http://schemas.microsoft.com/office/drawing/2016/ink" xmlns:am3d="http://schemas.microsoft.com/office/drawing/2017/model3d" xmlns:o="urn:schemas-microsoft-com:office:office" xmlns:r="http://schemas.openxmlformats.org/officeDocument/2006/relationships" xmlns:m="http://schemas.openxmlformats.org/officeDocument/2006/math" xmlns:v="urn:schemas-microsoft-com:vml" xmlns:wp14="http://schemas.microsoft.com/office/word/2010/wordprocessingDrawing" xmlns:wp="http://schemas.openxmlformats.org/drawingml/2006/wordprocessingDrawing" xmlns:w10="urn:schemas-microsoft-com:office:word" xmlns:w="http://schemas.openxmlformats.org/wordprocessingml/2006/main" xmlns:w14="http://schemas.microsoft.com/office/word/2010/wordml" xmlns:w15="http://schemas.microsoft.com/office/word/2012/wordml" xmlns:w16cid="http://schemas.microsoft.com/office/word/2016/wordml/cid" xmlns:w16se="http://schemas.microsoft.com/office/word/2015/wordml/symex" xmlns:wpg="http://schemas.microsoft.com/office/word/2010/wordprocessingGroup" xmlns:wpi="http://schemas.microsoft.com/office/word/2010/wordprocessingInk" xmlns:wne="http://schemas.microsoft.com/office/word/2006/wordml" xmlns:wps="http://schemas.microsoft.com/office/word/2010/wordprocessingShape" mc:Ignorable="w14 w15 w16se w16cid wp14">
-  <w:abstractNum w:abstractNumId="0" w15:restartNumberingAfterBreak="0">
+<w:numbering xmlns:wpc="http://schemas.microsoft.com/office/word/2010/wordprocessingCanvas" xmlns:mc="http://schemas.openxmlformats.org/markup-compatibility/2006" xmlns:o="urn:schemas-microsoft-com:office:office" xmlns:r="http://schemas.openxmlformats.org/officeDocument/2006/relationships" xmlns:m="http://schemas.openxmlformats.org/officeDocument/2006/math" xmlns:v="urn:schemas-microsoft-com:vml" xmlns:wp14="http://schemas.microsoft.com/office/word/2010/wordprocessingDrawing" xmlns:wp="http://schemas.openxmlformats.org/drawingml/2006/wordprocessingDrawing" xmlns:w10="urn:schemas-microsoft-com:office:word" xmlns:w="http://schemas.openxmlformats.org/wordprocessingml/2006/main" xmlns:w14="http://schemas.microsoft.com/office/word/2010/wordml" xmlns:w15="http://schemas.microsoft.com/office/word/2012/wordml" xmlns:wpg="http://schemas.microsoft.com/office/word/2010/wordprocessingGroup" xmlns:wpi="http://schemas.microsoft.com/office/word/2010/wordprocessingInk" xmlns:wne="http://schemas.microsoft.com/office/word/2006/wordml" xmlns:wps="http://schemas.microsoft.com/office/word/2010/wordprocessingShape" mc:Ignorable="w14 w15 wp14">
+  <w:abstractNum w:abstractNumId="0">
     <w:nsid w:val="3D1467ED"/>
     <w:multiLevelType w:val="multilevel"/>
     <w:tmpl w:val="91B2CA5C"/>
@@ -1509,7 +1484,7 @@
       </w:rPr>
     </w:lvl>
   </w:abstractNum>
-  <w:abstractNum w:abstractNumId="1" w15:restartNumberingAfterBreak="0">
+  <w:abstractNum w:abstractNumId="1">
     <w:nsid w:val="55ED1BFE"/>
     <w:multiLevelType w:val="multilevel"/>
     <w:tmpl w:val="23E2D724"/>
@@ -1605,7 +1580,7 @@
 </file>
 
 <file path=word/styles.xml><?xml version="1.0" encoding="utf-8"?>
-<w:styles xmlns:mc="http://schemas.openxmlformats.org/markup-compatibility/2006" xmlns:r="http://schemas.openxmlformats.org/officeDocument/2006/relationships" xmlns:w="http://schemas.openxmlformats.org/wordprocessingml/2006/main" xmlns:w14="http://schemas.microsoft.com/office/word/2010/wordml" xmlns:w15="http://schemas.microsoft.com/office/word/2012/wordml" xmlns:w16cid="http://schemas.microsoft.com/office/word/2016/wordml/cid" xmlns:w16se="http://schemas.microsoft.com/office/word/2015/wordml/symex" mc:Ignorable="w14 w15 w16se w16cid">
+<w:styles xmlns:mc="http://schemas.openxmlformats.org/markup-compatibility/2006" xmlns:r="http://schemas.openxmlformats.org/officeDocument/2006/relationships" xmlns:w="http://schemas.openxmlformats.org/wordprocessingml/2006/main" xmlns:w14="http://schemas.microsoft.com/office/word/2010/wordml" xmlns:w15="http://schemas.microsoft.com/office/word/2012/wordml" mc:Ignorable="w14 w15">
   <w:docDefaults>
     <w:rPrDefault>
       <w:rPr>
@@ -1621,7 +1596,7 @@
       </w:pPr>
     </w:pPrDefault>
   </w:docDefaults>
-  <w:latentStyles w:defLockedState="0" w:defUIPriority="99" w:defSemiHidden="0" w:defUnhideWhenUsed="0" w:defQFormat="0" w:count="377">
+  <w:latentStyles w:defLockedState="0" w:defUIPriority="99" w:defSemiHidden="0" w:defUnhideWhenUsed="0" w:defQFormat="0" w:count="371">
     <w:lsdException w:name="Normal" w:uiPriority="0" w:qFormat="1"/>
     <w:lsdException w:name="heading 1" w:uiPriority="9" w:qFormat="1"/>
     <w:lsdException w:name="heading 2" w:semiHidden="1" w:uiPriority="9" w:unhideWhenUsed="1" w:qFormat="1"/>
@@ -1993,12 +1968,6 @@
     <w:lsdException w:name="List Table 5 Dark Accent 6" w:uiPriority="50"/>
     <w:lsdException w:name="List Table 6 Colorful Accent 6" w:uiPriority="51"/>
     <w:lsdException w:name="List Table 7 Colorful Accent 6" w:uiPriority="52"/>
-    <w:lsdException w:name="Mention" w:semiHidden="1" w:unhideWhenUsed="1"/>
-    <w:lsdException w:name="Smart Hyperlink" w:semiHidden="1" w:unhideWhenUsed="1"/>
-    <w:lsdException w:name="Hashtag" w:semiHidden="1" w:unhideWhenUsed="1"/>
-    <w:lsdException w:name="Unresolved Mention" w:semiHidden="1" w:unhideWhenUsed="1"/>
-    <w:lsdException w:name="Smart Link" w:semiHidden="1" w:unhideWhenUsed="1"/>
-    <w:lsdException w:name="Smart Link Error" w:semiHidden="1" w:unhideWhenUsed="1"/>
   </w:latentStyles>
   <w:style w:type="paragraph" w:default="1" w:styleId="Normal">
     <w:name w:val="Normal"/>

</xml_diff>